<commit_message>
Erstellung Projektplan für Audit 1
</commit_message>
<xml_diff>
--- a/Projektplan.docx
+++ b/Projektplan.docx
@@ -34,113 +34,37 @@
           <w:b/>
           <w:bCs/>
         </w:rPr>
-        <w:t>Freitag,</w:t>
+        <w:t>Freitag</w:t>
       </w:r>
       <w:r>
         <w:rPr>
           <w:b/>
           <w:bCs/>
         </w:rPr>
+        <w:t xml:space="preserve"> </w:t>
+      </w:r>
+      <w:proofErr w:type="gramStart"/>
+      <w:r>
+        <w:rPr>
+          <w:b/>
+          <w:bCs/>
+        </w:rPr>
+        <w:t xml:space="preserve">11.11 </w:t>
+      </w:r>
+      <w:r>
+        <w:rPr>
+          <w:b/>
+          <w:bCs/>
+        </w:rPr>
+        <w:t>,</w:t>
+      </w:r>
+      <w:proofErr w:type="gramEnd"/>
+      <w:r>
+        <w:rPr>
+          <w:b/>
+          <w:bCs/>
+        </w:rPr>
         <w:t xml:space="preserve"> 6 Uhr</w:t>
-      </w:r>
-    </w:p>
-    <w:p>
-      <w:r>
-        <w:t>-</w:t>
-      </w:r>
-      <w:r>
-        <w:t xml:space="preserve"> </w:t>
-      </w:r>
-      <w:r>
-        <w:t>Domänenmodel</w:t>
-      </w:r>
-      <w:r>
-        <w:t>l</w:t>
-      </w:r>
-    </w:p>
-    <w:p>
-      <w:r>
-        <w:t>-</w:t>
-      </w:r>
-      <w:r>
-        <w:t xml:space="preserve"> </w:t>
-      </w:r>
-      <w:r>
-        <w:t>Zielhierarchie</w:t>
-      </w:r>
-    </w:p>
-    <w:p>
-      <w:r>
-        <w:t>-</w:t>
-      </w:r>
-      <w:r>
-        <w:t xml:space="preserve"> </w:t>
-      </w:r>
-      <w:r>
-        <w:t>Projektplan</w:t>
-      </w:r>
-      <w:r>
-        <w:t xml:space="preserve">, </w:t>
-      </w:r>
-      <w:proofErr w:type="spellStart"/>
-      <w:r>
-        <w:t>Deliverables</w:t>
-      </w:r>
-      <w:proofErr w:type="spellEnd"/>
-      <w:r>
-        <w:t xml:space="preserve"> für Audit </w:t>
-      </w:r>
-      <w:r>
-        <w:t>2</w:t>
-      </w:r>
-    </w:p>
-    <w:p>
-      <w:r>
-        <w:t>-</w:t>
-      </w:r>
-      <w:r>
-        <w:t xml:space="preserve"> </w:t>
-      </w:r>
-      <w:r>
-        <w:t>Alleinstellungsmerkmale</w:t>
-      </w:r>
-    </w:p>
-    <w:p>
-      <w:r>
-        <w:t>-</w:t>
-      </w:r>
-      <w:r>
-        <w:t xml:space="preserve"> </w:t>
-      </w:r>
-      <w:r>
-        <w:t>erste Risiken</w:t>
-      </w:r>
-    </w:p>
-    <w:p>
-      <w:r>
-        <w:t>-</w:t>
-      </w:r>
-      <w:r>
-        <w:t xml:space="preserve"> </w:t>
-      </w:r>
-      <w:r>
-        <w:t>Spezifikation des ersten technischen/architekturellen Proof-</w:t>
-      </w:r>
-      <w:proofErr w:type="spellStart"/>
-      <w:r>
-        <w:t>of</w:t>
-      </w:r>
-      <w:proofErr w:type="spellEnd"/>
-      <w:r>
-        <w:t>-</w:t>
-      </w:r>
-      <w:proofErr w:type="spellStart"/>
-      <w:r>
-        <w:t>Concepts</w:t>
-      </w:r>
-      <w:proofErr w:type="spellEnd"/>
-      <w:r>
-        <w:t xml:space="preserve"> (PoC)</w:t>
       </w:r>
     </w:p>
     <w:p>
@@ -176,148 +100,441 @@
     </w:p>
     <w:p>
       <w:pPr>
-        <w:rPr>
-          <w:rStyle w:val="ilctextinlinestrong"/>
-        </w:rPr>
-      </w:pPr>
-      <w:r>
-        <w:rPr>
-          <w:rStyle w:val="ilctextinlinestrong"/>
-        </w:rPr>
+        <w:pStyle w:val="ilclistitemstandardlistitem"/>
+        <w:numPr>
+          <w:ilvl w:val="0"/>
+          <w:numId w:val="1"/>
+        </w:numPr>
+      </w:pPr>
+      <w:r>
+        <w:t>Problemstellung und Herleitung der Zielsetzung</w:t>
+      </w:r>
+      <w:r>
+        <w:t xml:space="preserve"> [Herleitung siehe </w:t>
+      </w:r>
+      <w:proofErr w:type="spellStart"/>
+      <w:r>
+        <w:t>Expose+Recherche</w:t>
+      </w:r>
+      <w:proofErr w:type="spellEnd"/>
+      <w:r>
+        <w:t>]</w:t>
+      </w:r>
+    </w:p>
+    <w:p>
+      <w:pPr>
+        <w:pStyle w:val="ilclistitemstandardlistitem"/>
+        <w:numPr>
+          <w:ilvl w:val="1"/>
+          <w:numId w:val="1"/>
+        </w:numPr>
+      </w:pPr>
+      <w:proofErr w:type="gramStart"/>
+      <w:r>
+        <w:t>Exposé</w:t>
+      </w:r>
+      <w:proofErr w:type="gramEnd"/>
+      <w:r>
+        <w:t>, Recherche</w:t>
+      </w:r>
+      <w:r>
+        <w:t>, Alleinstellungsmerkmale</w:t>
+      </w:r>
+      <w:r>
+        <w:t xml:space="preserve"> (</w:t>
+      </w:r>
+      <w:r>
+        <w:t>Exposé</w:t>
+      </w:r>
+      <w:r>
+        <w:t>)</w:t>
+      </w:r>
+    </w:p>
+    <w:p>
+      <w:pPr>
+        <w:pStyle w:val="ilclistitemstandardlistitem"/>
+        <w:numPr>
+          <w:ilvl w:val="0"/>
+          <w:numId w:val="1"/>
+        </w:numPr>
+      </w:pPr>
+      <w:r>
+        <w:t>Zielsetzungen sowie Begründung des Vorgehens zur Erreichung dieser</w:t>
+      </w:r>
+      <w:r>
+        <w:t xml:space="preserve"> [Begründung des Vorgehens = Methoden Mensch zernierter Entwicklungsprozess]</w:t>
+      </w:r>
+    </w:p>
+    <w:p>
+      <w:pPr>
+        <w:pStyle w:val="ilclistitemstandardlistitem"/>
+        <w:numPr>
+          <w:ilvl w:val="1"/>
+          <w:numId w:val="1"/>
+        </w:numPr>
+      </w:pPr>
+      <w:r>
+        <w:t>Die Ausarbeitung anhand der Zielsetzung, siehe unten</w:t>
+      </w:r>
+    </w:p>
+    <w:p>
+      <w:pPr>
+        <w:pStyle w:val="ilclistitemstandardlistitem"/>
+        <w:numPr>
+          <w:ilvl w:val="0"/>
+          <w:numId w:val="1"/>
+        </w:numPr>
+      </w:pPr>
+      <w:r>
+        <w:t>Erläuterung der Abwägung der gewählten Methoden im Vorgehen</w:t>
+      </w:r>
+    </w:p>
+    <w:p>
+      <w:pPr>
+        <w:pStyle w:val="ilclistitemstandardlistitem"/>
+        <w:numPr>
+          <w:ilvl w:val="1"/>
+          <w:numId w:val="1"/>
+        </w:numPr>
+      </w:pPr>
+      <w:r>
+        <w:t xml:space="preserve">Siehe Methoden Mensch zernierter Entwicklungsprozess + Begründung und Planung, Miro, Domänenmodell, Stakeholder, </w:t>
+      </w:r>
+    </w:p>
+    <w:p>
+      <w:pPr>
+        <w:pStyle w:val="ilclistitemstandardlistitem"/>
+        <w:numPr>
+          <w:ilvl w:val="0"/>
+          <w:numId w:val="1"/>
+        </w:numPr>
+      </w:pPr>
+      <w:r>
+        <w:t>ggf. erste Modellierungen und Modellierungsbegründungen</w:t>
+      </w:r>
+    </w:p>
+    <w:p>
+      <w:pPr>
+        <w:pStyle w:val="ilclistitemstandardlistitem"/>
+        <w:numPr>
+          <w:ilvl w:val="1"/>
+          <w:numId w:val="1"/>
+        </w:numPr>
+      </w:pPr>
+      <w:r>
+        <w:t>erste Risiken, Erfordernisse + Anforderungen, Zielhierarchie?</w:t>
+      </w:r>
+    </w:p>
+    <w:p>
+      <w:pPr>
+        <w:pStyle w:val="ilclistitemstandardlistitem"/>
+        <w:numPr>
+          <w:ilvl w:val="0"/>
+          <w:numId w:val="1"/>
+        </w:numPr>
+      </w:pPr>
+      <w:r>
+        <w:t>Weitere</w:t>
+      </w:r>
+      <w:r>
+        <w:t xml:space="preserve"> Artefakte</w:t>
+      </w:r>
+      <w:r>
+        <w:t>:</w:t>
+      </w:r>
+      <w:r>
+        <w:t xml:space="preserve"> </w:t>
+      </w:r>
+      <w:r>
+        <w:t>[</w:t>
+      </w:r>
+      <w:r>
+        <w:t>Spezifikation des ersten technischen/architekturellen Proof-</w:t>
+      </w:r>
+      <w:proofErr w:type="spellStart"/>
+      <w:r>
+        <w:t>of</w:t>
+      </w:r>
+      <w:proofErr w:type="spellEnd"/>
+      <w:r>
         <w:t>-</w:t>
       </w:r>
-      <w:r>
-        <w:rPr>
-          <w:rStyle w:val="ilctextinlinestrong"/>
-        </w:rPr>
-        <w:t xml:space="preserve"> </w:t>
-      </w:r>
-      <w:r>
-        <w:rPr>
-          <w:rStyle w:val="ilctextinlinestrong"/>
-        </w:rPr>
-        <w:t>weitere</w:t>
-      </w:r>
-    </w:p>
-    <w:p>
-      <w:pPr>
-        <w:jc w:val="both"/>
-      </w:pPr>
-      <w:r>
-        <w:rPr>
-          <w:rStyle w:val="ilctextinlinestrong"/>
-        </w:rPr>
-        <w:t xml:space="preserve">* </w:t>
-      </w:r>
-      <w:r>
-        <w:t xml:space="preserve">Problembeschreibung (auch mittels </w:t>
-      </w:r>
       <w:proofErr w:type="spellStart"/>
       <w:r>
-        <w:t>Fishbone-Diagram</w:t>
+        <w:t>Concepts</w:t>
       </w:r>
       <w:proofErr w:type="spellEnd"/>
       <w:r>
+        <w:t xml:space="preserve"> (PoC)</w:t>
+      </w:r>
+      <w:r>
+        <w:t>]</w:t>
+      </w:r>
+    </w:p>
+    <w:p>
+      <w:pPr>
+        <w:pStyle w:val="ilclistitemstandardlistitem"/>
+        <w:numPr>
+          <w:ilvl w:val="0"/>
+          <w:numId w:val="1"/>
+        </w:numPr>
+      </w:pPr>
+      <w:proofErr w:type="spellStart"/>
+      <w:r>
+        <w:t>Deliverables</w:t>
+      </w:r>
+      <w:proofErr w:type="spellEnd"/>
+      <w:r>
+        <w:t xml:space="preserve"> für den 2. Audit (</w:t>
+      </w:r>
+      <w:hyperlink r:id="rId5" w:tgtFrame="_blank" w:history="1">
+        <w:r>
+          <w:rPr>
+            <w:rStyle w:val="Hyperlink"/>
+          </w:rPr>
+          <w:t>Projektplan</w:t>
+        </w:r>
+      </w:hyperlink>
+      <w:r>
         <w:t>)</w:t>
       </w:r>
     </w:p>
-    <w:p>
-      <w:pPr>
-        <w:jc w:val="both"/>
-      </w:pPr>
-      <w:r>
-        <w:t xml:space="preserve">* </w:t>
-      </w:r>
-      <w:r>
-        <w:t>Marktrecherche (</w:t>
-      </w:r>
-      <w:proofErr w:type="gramStart"/>
-      <w:r>
-        <w:t>Exposé</w:t>
-      </w:r>
-      <w:proofErr w:type="gramEnd"/>
-      <w:r>
-        <w:t>)</w:t>
-      </w:r>
-    </w:p>
-    <w:p>
-      <w:pPr>
-        <w:jc w:val="both"/>
-      </w:pPr>
-      <w:r>
-        <w:t xml:space="preserve">* </w:t>
-      </w:r>
-      <w:r>
-        <w:t>Alleinstellungsmerkmale</w:t>
-      </w:r>
-    </w:p>
-    <w:p>
-      <w:pPr>
-        <w:jc w:val="both"/>
-      </w:pPr>
-      <w:r>
-        <w:t xml:space="preserve">* </w:t>
-      </w:r>
-      <w:r>
-        <w:t>Vision</w:t>
-      </w:r>
-    </w:p>
-    <w:p>
-      <w:pPr>
-        <w:jc w:val="both"/>
-      </w:pPr>
-      <w:r>
-        <w:t xml:space="preserve">* </w:t>
-      </w:r>
-      <w:r>
-        <w:t>Wesentliche Anwendungsobjekte</w:t>
-      </w:r>
-    </w:p>
-    <w:p>
-      <w:pPr>
-        <w:jc w:val="both"/>
-      </w:pPr>
-      <w:r>
-        <w:t xml:space="preserve">* </w:t>
-      </w:r>
-      <w:r>
-        <w:t>Rapid Prototype</w:t>
-      </w:r>
-    </w:p>
-    <w:p>
-      <w:pPr>
-        <w:jc w:val="both"/>
-      </w:pPr>
-      <w:r>
-        <w:t xml:space="preserve">* </w:t>
-      </w:r>
-      <w:r>
-        <w:t>Implementierung (vertikaler Prototyp für Alleinstellungsmerkmale und Anwendungslogik)</w:t>
-      </w:r>
-    </w:p>
-    <w:p>
-      <w:pPr>
-        <w:jc w:val="both"/>
-      </w:pPr>
-      <w:r>
-        <w:t xml:space="preserve">* </w:t>
-      </w:r>
-      <w:r>
-        <w:t>Fazit</w:t>
-      </w:r>
-    </w:p>
-    <w:p>
-      <w:pPr>
-        <w:jc w:val="both"/>
-      </w:pPr>
-      <w:r>
-        <w:t xml:space="preserve">* </w:t>
-      </w:r>
+    <w:p/>
+    <w:p/>
+    <w:p>
+      <w:r>
+        <w:rPr>
+          <w:b/>
+          <w:bCs/>
+        </w:rPr>
+        <w:t>Aufgaben</w:t>
+      </w:r>
+      <w:r>
+        <w:t>:</w:t>
+      </w:r>
+    </w:p>
+    <w:p>
+      <w:pPr>
+        <w:numPr>
+          <w:ilvl w:val="0"/>
+          <w:numId w:val="3"/>
+        </w:numPr>
+        <w:spacing w:before="100" w:beforeAutospacing="1" w:after="100" w:afterAutospacing="1" w:line="240" w:lineRule="auto"/>
+        <w:rPr>
+          <w:rFonts w:ascii="Times New Roman" w:eastAsia="Times New Roman" w:hAnsi="Times New Roman" w:cs="Times New Roman"/>
+          <w:sz w:val="24"/>
+          <w:szCs w:val="24"/>
+          <w:lang w:eastAsia="de-DE"/>
+        </w:rPr>
+      </w:pPr>
+      <w:r>
+        <w:rPr>
+          <w:rFonts w:ascii="Times New Roman" w:eastAsia="Times New Roman" w:hAnsi="Times New Roman" w:cs="Times New Roman"/>
+          <w:sz w:val="24"/>
+          <w:szCs w:val="24"/>
+          <w:lang w:eastAsia="de-DE"/>
+        </w:rPr>
+        <w:t>Projektplan (Audit 1 - 01.11.22, Restliche Audits 6.11.22) - Frederik</w:t>
+      </w:r>
+    </w:p>
+    <w:p>
+      <w:pPr>
+        <w:numPr>
+          <w:ilvl w:val="0"/>
+          <w:numId w:val="3"/>
+        </w:numPr>
+        <w:spacing w:before="100" w:beforeAutospacing="1" w:after="100" w:afterAutospacing="1" w:line="240" w:lineRule="auto"/>
+        <w:rPr>
+          <w:rFonts w:ascii="Times New Roman" w:eastAsia="Times New Roman" w:hAnsi="Times New Roman" w:cs="Times New Roman"/>
+          <w:sz w:val="24"/>
+          <w:szCs w:val="24"/>
+          <w:lang w:eastAsia="de-DE"/>
+        </w:rPr>
+      </w:pPr>
+      <w:r>
+        <w:rPr>
+          <w:rFonts w:ascii="Times New Roman" w:eastAsia="Times New Roman" w:hAnsi="Times New Roman" w:cs="Times New Roman"/>
+          <w:sz w:val="24"/>
+          <w:szCs w:val="24"/>
+          <w:lang w:eastAsia="de-DE"/>
+        </w:rPr>
+        <w:t>Domänenmodell (6.11.22) - Philipp</w:t>
+      </w:r>
+    </w:p>
+    <w:p>
+      <w:pPr>
+        <w:numPr>
+          <w:ilvl w:val="0"/>
+          <w:numId w:val="3"/>
+        </w:numPr>
+        <w:spacing w:before="100" w:beforeAutospacing="1" w:after="100" w:afterAutospacing="1" w:line="240" w:lineRule="auto"/>
+        <w:rPr>
+          <w:rFonts w:ascii="Times New Roman" w:eastAsia="Times New Roman" w:hAnsi="Times New Roman" w:cs="Times New Roman"/>
+          <w:sz w:val="24"/>
+          <w:szCs w:val="24"/>
+          <w:lang w:eastAsia="de-DE"/>
+        </w:rPr>
+      </w:pPr>
       <w:proofErr w:type="spellStart"/>
       <w:r>
-        <w:t>Prozessassessement</w:t>
+        <w:rPr>
+          <w:rFonts w:ascii="Times New Roman" w:eastAsia="Times New Roman" w:hAnsi="Times New Roman" w:cs="Times New Roman"/>
+          <w:sz w:val="24"/>
+          <w:szCs w:val="24"/>
+          <w:lang w:eastAsia="de-DE"/>
+        </w:rPr>
+        <w:t>Stakeholderanalyse</w:t>
       </w:r>
       <w:proofErr w:type="spellEnd"/>
+      <w:r>
+        <w:rPr>
+          <w:rFonts w:ascii="Times New Roman" w:eastAsia="Times New Roman" w:hAnsi="Times New Roman" w:cs="Times New Roman"/>
+          <w:sz w:val="24"/>
+          <w:szCs w:val="24"/>
+          <w:lang w:eastAsia="de-DE"/>
+        </w:rPr>
+        <w:t xml:space="preserve"> (6.11.22) - Sebastian</w:t>
+      </w:r>
+    </w:p>
+    <w:p>
+      <w:pPr>
+        <w:numPr>
+          <w:ilvl w:val="0"/>
+          <w:numId w:val="3"/>
+        </w:numPr>
+        <w:spacing w:before="100" w:beforeAutospacing="1" w:after="100" w:afterAutospacing="1" w:line="240" w:lineRule="auto"/>
+        <w:rPr>
+          <w:rFonts w:ascii="Times New Roman" w:eastAsia="Times New Roman" w:hAnsi="Times New Roman" w:cs="Times New Roman"/>
+          <w:sz w:val="24"/>
+          <w:szCs w:val="24"/>
+          <w:lang w:eastAsia="de-DE"/>
+        </w:rPr>
+      </w:pPr>
+      <w:r>
+        <w:rPr>
+          <w:rFonts w:ascii="Times New Roman" w:eastAsia="Times New Roman" w:hAnsi="Times New Roman" w:cs="Times New Roman"/>
+          <w:sz w:val="24"/>
+          <w:szCs w:val="24"/>
+          <w:lang w:eastAsia="de-DE"/>
+        </w:rPr>
+        <w:t xml:space="preserve">Prüfung </w:t>
+      </w:r>
+      <w:proofErr w:type="spellStart"/>
+      <w:r>
+        <w:rPr>
+          <w:rFonts w:ascii="Times New Roman" w:eastAsia="Times New Roman" w:hAnsi="Times New Roman" w:cs="Times New Roman"/>
+          <w:sz w:val="24"/>
+          <w:szCs w:val="24"/>
+          <w:lang w:eastAsia="de-DE"/>
+        </w:rPr>
+        <w:t>Zielhierachie</w:t>
+      </w:r>
+      <w:proofErr w:type="spellEnd"/>
+      <w:r>
+        <w:rPr>
+          <w:rFonts w:ascii="Times New Roman" w:eastAsia="Times New Roman" w:hAnsi="Times New Roman" w:cs="Times New Roman"/>
+          <w:sz w:val="24"/>
+          <w:szCs w:val="24"/>
+          <w:lang w:eastAsia="de-DE"/>
+        </w:rPr>
+        <w:t xml:space="preserve"> (6.11.22) - Frederik</w:t>
+      </w:r>
+    </w:p>
+    <w:p>
+      <w:pPr>
+        <w:numPr>
+          <w:ilvl w:val="0"/>
+          <w:numId w:val="3"/>
+        </w:numPr>
+        <w:spacing w:before="100" w:beforeAutospacing="1" w:after="100" w:afterAutospacing="1" w:line="240" w:lineRule="auto"/>
+        <w:rPr>
+          <w:rFonts w:ascii="Times New Roman" w:eastAsia="Times New Roman" w:hAnsi="Times New Roman" w:cs="Times New Roman"/>
+          <w:sz w:val="24"/>
+          <w:szCs w:val="24"/>
+          <w:lang w:eastAsia="de-DE"/>
+        </w:rPr>
+      </w:pPr>
+      <w:r>
+        <w:rPr>
+          <w:rFonts w:ascii="Times New Roman" w:eastAsia="Times New Roman" w:hAnsi="Times New Roman" w:cs="Times New Roman"/>
+          <w:sz w:val="24"/>
+          <w:szCs w:val="24"/>
+          <w:lang w:eastAsia="de-DE"/>
+        </w:rPr>
+        <w:t>Risikoanalyse (6.11.22) - Sebastian</w:t>
+      </w:r>
+    </w:p>
+    <w:p>
+      <w:pPr>
+        <w:numPr>
+          <w:ilvl w:val="0"/>
+          <w:numId w:val="3"/>
+        </w:numPr>
+        <w:spacing w:before="100" w:beforeAutospacing="1" w:after="100" w:afterAutospacing="1" w:line="240" w:lineRule="auto"/>
+        <w:rPr>
+          <w:rFonts w:ascii="Times New Roman" w:eastAsia="Times New Roman" w:hAnsi="Times New Roman" w:cs="Times New Roman"/>
+          <w:sz w:val="24"/>
+          <w:szCs w:val="24"/>
+          <w:lang w:eastAsia="de-DE"/>
+        </w:rPr>
+      </w:pPr>
+      <w:r>
+        <w:rPr>
+          <w:rFonts w:ascii="Times New Roman" w:eastAsia="Times New Roman" w:hAnsi="Times New Roman" w:cs="Times New Roman"/>
+          <w:sz w:val="24"/>
+          <w:szCs w:val="24"/>
+          <w:lang w:eastAsia="de-DE"/>
+        </w:rPr>
+        <w:t>Alleinstellungsmerkmale (6.11.22) - Frederik</w:t>
+      </w:r>
+    </w:p>
+    <w:p>
+      <w:pPr>
+        <w:numPr>
+          <w:ilvl w:val="0"/>
+          <w:numId w:val="3"/>
+        </w:numPr>
+        <w:spacing w:before="100" w:beforeAutospacing="1" w:after="100" w:afterAutospacing="1" w:line="240" w:lineRule="auto"/>
+        <w:rPr>
+          <w:rFonts w:ascii="Times New Roman" w:eastAsia="Times New Roman" w:hAnsi="Times New Roman" w:cs="Times New Roman"/>
+          <w:sz w:val="24"/>
+          <w:szCs w:val="24"/>
+          <w:lang w:eastAsia="de-DE"/>
+        </w:rPr>
+      </w:pPr>
+      <w:r>
+        <w:rPr>
+          <w:rFonts w:ascii="Times New Roman" w:eastAsia="Times New Roman" w:hAnsi="Times New Roman" w:cs="Times New Roman"/>
+          <w:sz w:val="24"/>
+          <w:szCs w:val="24"/>
+          <w:lang w:eastAsia="de-DE"/>
+        </w:rPr>
+        <w:t>Anforderungsermittlung (9.11.22) - Philipp</w:t>
+      </w:r>
+    </w:p>
+    <w:p>
+      <w:pPr>
+        <w:numPr>
+          <w:ilvl w:val="0"/>
+          <w:numId w:val="3"/>
+        </w:numPr>
+        <w:spacing w:before="100" w:beforeAutospacing="1" w:after="100" w:afterAutospacing="1" w:line="240" w:lineRule="auto"/>
+        <w:rPr>
+          <w:rFonts w:ascii="Times New Roman" w:eastAsia="Times New Roman" w:hAnsi="Times New Roman" w:cs="Times New Roman"/>
+          <w:sz w:val="24"/>
+          <w:szCs w:val="24"/>
+          <w:lang w:eastAsia="de-DE"/>
+        </w:rPr>
+      </w:pPr>
+      <w:r>
+        <w:rPr>
+          <w:rFonts w:ascii="Times New Roman" w:eastAsia="Times New Roman" w:hAnsi="Times New Roman" w:cs="Times New Roman"/>
+          <w:sz w:val="24"/>
+          <w:szCs w:val="24"/>
+          <w:lang w:eastAsia="de-DE"/>
+        </w:rPr>
+        <w:t>Zusammenstellung Auditfolien (10.11.22)</w:t>
+      </w:r>
     </w:p>
     <w:sectPr>
       <w:pgSz w:w="11906" w:h="16838"/>
@@ -327,6 +544,430 @@
     </w:sectPr>
   </w:body>
 </w:document>
+</file>
+
+<file path=word/numbering.xml><?xml version="1.0" encoding="utf-8"?>
+<w:numbering xmlns:wpc="http://schemas.microsoft.com/office/word/2010/wordprocessingCanvas" xmlns:cx="http://schemas.microsoft.com/office/drawing/2014/chartex" xmlns:cx1="http://schemas.microsoft.com/office/drawing/2015/9/8/chartex" xmlns:cx2="http://schemas.microsoft.com/office/drawing/2015/10/21/chartex" xmlns:cx3="http://schemas.microsoft.com/office/drawing/2016/5/9/chartex" xmlns:cx4="http://schemas.microsoft.com/office/drawing/2016/5/10/chartex" xmlns:cx5="http://schemas.microsoft.com/office/drawing/2016/5/11/chartex" xmlns:cx6="http://schemas.microsoft.com/office/drawing/2016/5/12/chartex" xmlns:cx7="http://schemas.microsoft.com/office/drawing/2016/5/13/chartex" xmlns:cx8="http://schemas.microsoft.com/office/drawing/2016/5/14/chartex" xmlns:mc="http://schemas.openxmlformats.org/markup-compatibility/2006" xmlns:aink="http://schemas.microsoft.com/office/drawing/2016/ink" xmlns:am3d="http://schemas.microsoft.com/office/drawing/2017/model3d" xmlns:o="urn:schemas-microsoft-com:office:office" xmlns:oel="http://schemas.microsoft.com/office/2019/extlst" xmlns:r="http://schemas.openxmlformats.org/officeDocument/2006/relationships" xmlns:m="http://schemas.openxmlformats.org/officeDocument/2006/math" xmlns:v="urn:schemas-microsoft-com:vml" xmlns:wp14="http://schemas.microsoft.com/office/word/2010/wordprocessingDrawing" xmlns:wp="http://schemas.openxmlformats.org/drawingml/2006/wordprocessingDrawing" xmlns:w10="urn:schemas-microsoft-com:office:word" xmlns:w="http://schemas.openxmlformats.org/wordprocessingml/2006/main" xmlns:w14="http://schemas.microsoft.com/office/word/2010/wordml" xmlns:w15="http://schemas.microsoft.com/office/word/2012/wordml" xmlns:w16cex="http://schemas.microsoft.com/office/word/2018/wordml/cex" xmlns:w16cid="http://schemas.microsoft.com/office/word/2016/wordml/cid" xmlns:w16="http://schemas.microsoft.com/office/word/2018/wordml" xmlns:w16sdtdh="http://schemas.microsoft.com/office/word/2020/wordml/sdtdatahash" xmlns:w16se="http://schemas.microsoft.com/office/word/2015/wordml/symex" xmlns:wpg="http://schemas.microsoft.com/office/word/2010/wordprocessingGroup" xmlns:wpi="http://schemas.microsoft.com/office/word/2010/wordprocessingInk" xmlns:wne="http://schemas.microsoft.com/office/word/2006/wordml" xmlns:wps="http://schemas.microsoft.com/office/word/2010/wordprocessingShape" mc:Ignorable="w14 w15 w16se w16cid w16 w16cex w16sdtdh wp14">
+  <w:abstractNum w:abstractNumId="0" w15:restartNumberingAfterBreak="0">
+    <w:nsid w:val="47746466"/>
+    <w:multiLevelType w:val="hybridMultilevel"/>
+    <w:tmpl w:val="33EC46F8"/>
+    <w:lvl w:ilvl="0" w:tplc="88B282AA">
+      <w:numFmt w:val="bullet"/>
+      <w:lvlText w:val="-"/>
+      <w:lvlJc w:val="left"/>
+      <w:pPr>
+        <w:ind w:left="720" w:hanging="360"/>
+      </w:pPr>
+      <w:rPr>
+        <w:rFonts w:ascii="Calibri" w:eastAsiaTheme="minorHAnsi" w:hAnsi="Calibri" w:cs="Calibri" w:hint="default"/>
+      </w:rPr>
+    </w:lvl>
+    <w:lvl w:ilvl="1" w:tplc="04070003" w:tentative="1">
+      <w:start w:val="1"/>
+      <w:numFmt w:val="bullet"/>
+      <w:lvlText w:val="o"/>
+      <w:lvlJc w:val="left"/>
+      <w:pPr>
+        <w:ind w:left="1440" w:hanging="360"/>
+      </w:pPr>
+      <w:rPr>
+        <w:rFonts w:ascii="Courier New" w:hAnsi="Courier New" w:cs="Courier New" w:hint="default"/>
+      </w:rPr>
+    </w:lvl>
+    <w:lvl w:ilvl="2" w:tplc="04070005" w:tentative="1">
+      <w:start w:val="1"/>
+      <w:numFmt w:val="bullet"/>
+      <w:lvlText w:val=""/>
+      <w:lvlJc w:val="left"/>
+      <w:pPr>
+        <w:ind w:left="2160" w:hanging="360"/>
+      </w:pPr>
+      <w:rPr>
+        <w:rFonts w:ascii="Wingdings" w:hAnsi="Wingdings" w:hint="default"/>
+      </w:rPr>
+    </w:lvl>
+    <w:lvl w:ilvl="3" w:tplc="04070001" w:tentative="1">
+      <w:start w:val="1"/>
+      <w:numFmt w:val="bullet"/>
+      <w:lvlText w:val=""/>
+      <w:lvlJc w:val="left"/>
+      <w:pPr>
+        <w:ind w:left="2880" w:hanging="360"/>
+      </w:pPr>
+      <w:rPr>
+        <w:rFonts w:ascii="Symbol" w:hAnsi="Symbol" w:hint="default"/>
+      </w:rPr>
+    </w:lvl>
+    <w:lvl w:ilvl="4" w:tplc="04070003" w:tentative="1">
+      <w:start w:val="1"/>
+      <w:numFmt w:val="bullet"/>
+      <w:lvlText w:val="o"/>
+      <w:lvlJc w:val="left"/>
+      <w:pPr>
+        <w:ind w:left="3600" w:hanging="360"/>
+      </w:pPr>
+      <w:rPr>
+        <w:rFonts w:ascii="Courier New" w:hAnsi="Courier New" w:cs="Courier New" w:hint="default"/>
+      </w:rPr>
+    </w:lvl>
+    <w:lvl w:ilvl="5" w:tplc="04070005" w:tentative="1">
+      <w:start w:val="1"/>
+      <w:numFmt w:val="bullet"/>
+      <w:lvlText w:val=""/>
+      <w:lvlJc w:val="left"/>
+      <w:pPr>
+        <w:ind w:left="4320" w:hanging="360"/>
+      </w:pPr>
+      <w:rPr>
+        <w:rFonts w:ascii="Wingdings" w:hAnsi="Wingdings" w:hint="default"/>
+      </w:rPr>
+    </w:lvl>
+    <w:lvl w:ilvl="6" w:tplc="04070001" w:tentative="1">
+      <w:start w:val="1"/>
+      <w:numFmt w:val="bullet"/>
+      <w:lvlText w:val=""/>
+      <w:lvlJc w:val="left"/>
+      <w:pPr>
+        <w:ind w:left="5040" w:hanging="360"/>
+      </w:pPr>
+      <w:rPr>
+        <w:rFonts w:ascii="Symbol" w:hAnsi="Symbol" w:hint="default"/>
+      </w:rPr>
+    </w:lvl>
+    <w:lvl w:ilvl="7" w:tplc="04070003" w:tentative="1">
+      <w:start w:val="1"/>
+      <w:numFmt w:val="bullet"/>
+      <w:lvlText w:val="o"/>
+      <w:lvlJc w:val="left"/>
+      <w:pPr>
+        <w:ind w:left="5760" w:hanging="360"/>
+      </w:pPr>
+      <w:rPr>
+        <w:rFonts w:ascii="Courier New" w:hAnsi="Courier New" w:cs="Courier New" w:hint="default"/>
+      </w:rPr>
+    </w:lvl>
+    <w:lvl w:ilvl="8" w:tplc="04070005" w:tentative="1">
+      <w:start w:val="1"/>
+      <w:numFmt w:val="bullet"/>
+      <w:lvlText w:val=""/>
+      <w:lvlJc w:val="left"/>
+      <w:pPr>
+        <w:ind w:left="6480" w:hanging="360"/>
+      </w:pPr>
+      <w:rPr>
+        <w:rFonts w:ascii="Wingdings" w:hAnsi="Wingdings" w:hint="default"/>
+      </w:rPr>
+    </w:lvl>
+  </w:abstractNum>
+  <w:abstractNum w:abstractNumId="1" w15:restartNumberingAfterBreak="0">
+    <w:nsid w:val="4E387FE3"/>
+    <w:multiLevelType w:val="multilevel"/>
+    <w:tmpl w:val="F3B63F92"/>
+    <w:lvl w:ilvl="0">
+      <w:start w:val="1"/>
+      <w:numFmt w:val="bullet"/>
+      <w:lvlText w:val=""/>
+      <w:lvlJc w:val="left"/>
+      <w:pPr>
+        <w:tabs>
+          <w:tab w:val="num" w:pos="720"/>
+        </w:tabs>
+        <w:ind w:left="720" w:hanging="360"/>
+      </w:pPr>
+      <w:rPr>
+        <w:rFonts w:ascii="Symbol" w:hAnsi="Symbol" w:hint="default"/>
+        <w:sz w:val="20"/>
+      </w:rPr>
+    </w:lvl>
+    <w:lvl w:ilvl="1">
+      <w:start w:val="1"/>
+      <w:numFmt w:val="bullet"/>
+      <w:lvlText w:val="o"/>
+      <w:lvlJc w:val="left"/>
+      <w:pPr>
+        <w:tabs>
+          <w:tab w:val="num" w:pos="1440"/>
+        </w:tabs>
+        <w:ind w:left="1440" w:hanging="360"/>
+      </w:pPr>
+      <w:rPr>
+        <w:rFonts w:ascii="Courier New" w:hAnsi="Courier New" w:hint="default"/>
+        <w:sz w:val="20"/>
+      </w:rPr>
+    </w:lvl>
+    <w:lvl w:ilvl="2" w:tentative="1">
+      <w:start w:val="1"/>
+      <w:numFmt w:val="bullet"/>
+      <w:lvlText w:val=""/>
+      <w:lvlJc w:val="left"/>
+      <w:pPr>
+        <w:tabs>
+          <w:tab w:val="num" w:pos="2160"/>
+        </w:tabs>
+        <w:ind w:left="2160" w:hanging="360"/>
+      </w:pPr>
+      <w:rPr>
+        <w:rFonts w:ascii="Wingdings" w:hAnsi="Wingdings" w:hint="default"/>
+        <w:sz w:val="20"/>
+      </w:rPr>
+    </w:lvl>
+    <w:lvl w:ilvl="3" w:tentative="1">
+      <w:start w:val="1"/>
+      <w:numFmt w:val="bullet"/>
+      <w:lvlText w:val=""/>
+      <w:lvlJc w:val="left"/>
+      <w:pPr>
+        <w:tabs>
+          <w:tab w:val="num" w:pos="2880"/>
+        </w:tabs>
+        <w:ind w:left="2880" w:hanging="360"/>
+      </w:pPr>
+      <w:rPr>
+        <w:rFonts w:ascii="Wingdings" w:hAnsi="Wingdings" w:hint="default"/>
+        <w:sz w:val="20"/>
+      </w:rPr>
+    </w:lvl>
+    <w:lvl w:ilvl="4" w:tentative="1">
+      <w:start w:val="1"/>
+      <w:numFmt w:val="bullet"/>
+      <w:lvlText w:val=""/>
+      <w:lvlJc w:val="left"/>
+      <w:pPr>
+        <w:tabs>
+          <w:tab w:val="num" w:pos="3600"/>
+        </w:tabs>
+        <w:ind w:left="3600" w:hanging="360"/>
+      </w:pPr>
+      <w:rPr>
+        <w:rFonts w:ascii="Wingdings" w:hAnsi="Wingdings" w:hint="default"/>
+        <w:sz w:val="20"/>
+      </w:rPr>
+    </w:lvl>
+    <w:lvl w:ilvl="5" w:tentative="1">
+      <w:start w:val="1"/>
+      <w:numFmt w:val="bullet"/>
+      <w:lvlText w:val=""/>
+      <w:lvlJc w:val="left"/>
+      <w:pPr>
+        <w:tabs>
+          <w:tab w:val="num" w:pos="4320"/>
+        </w:tabs>
+        <w:ind w:left="4320" w:hanging="360"/>
+      </w:pPr>
+      <w:rPr>
+        <w:rFonts w:ascii="Wingdings" w:hAnsi="Wingdings" w:hint="default"/>
+        <w:sz w:val="20"/>
+      </w:rPr>
+    </w:lvl>
+    <w:lvl w:ilvl="6" w:tentative="1">
+      <w:start w:val="1"/>
+      <w:numFmt w:val="bullet"/>
+      <w:lvlText w:val=""/>
+      <w:lvlJc w:val="left"/>
+      <w:pPr>
+        <w:tabs>
+          <w:tab w:val="num" w:pos="5040"/>
+        </w:tabs>
+        <w:ind w:left="5040" w:hanging="360"/>
+      </w:pPr>
+      <w:rPr>
+        <w:rFonts w:ascii="Wingdings" w:hAnsi="Wingdings" w:hint="default"/>
+        <w:sz w:val="20"/>
+      </w:rPr>
+    </w:lvl>
+    <w:lvl w:ilvl="7" w:tentative="1">
+      <w:start w:val="1"/>
+      <w:numFmt w:val="bullet"/>
+      <w:lvlText w:val=""/>
+      <w:lvlJc w:val="left"/>
+      <w:pPr>
+        <w:tabs>
+          <w:tab w:val="num" w:pos="5760"/>
+        </w:tabs>
+        <w:ind w:left="5760" w:hanging="360"/>
+      </w:pPr>
+      <w:rPr>
+        <w:rFonts w:ascii="Wingdings" w:hAnsi="Wingdings" w:hint="default"/>
+        <w:sz w:val="20"/>
+      </w:rPr>
+    </w:lvl>
+    <w:lvl w:ilvl="8" w:tentative="1">
+      <w:start w:val="1"/>
+      <w:numFmt w:val="bullet"/>
+      <w:lvlText w:val=""/>
+      <w:lvlJc w:val="left"/>
+      <w:pPr>
+        <w:tabs>
+          <w:tab w:val="num" w:pos="6480"/>
+        </w:tabs>
+        <w:ind w:left="6480" w:hanging="360"/>
+      </w:pPr>
+      <w:rPr>
+        <w:rFonts w:ascii="Wingdings" w:hAnsi="Wingdings" w:hint="default"/>
+        <w:sz w:val="20"/>
+      </w:rPr>
+    </w:lvl>
+  </w:abstractNum>
+  <w:abstractNum w:abstractNumId="2" w15:restartNumberingAfterBreak="0">
+    <w:nsid w:val="7BD905AE"/>
+    <w:multiLevelType w:val="multilevel"/>
+    <w:tmpl w:val="3D44A7E6"/>
+    <w:lvl w:ilvl="0">
+      <w:start w:val="1"/>
+      <w:numFmt w:val="bullet"/>
+      <w:lvlText w:val=""/>
+      <w:lvlJc w:val="left"/>
+      <w:pPr>
+        <w:tabs>
+          <w:tab w:val="num" w:pos="720"/>
+        </w:tabs>
+        <w:ind w:left="720" w:hanging="360"/>
+      </w:pPr>
+      <w:rPr>
+        <w:rFonts w:ascii="Symbol" w:hAnsi="Symbol" w:hint="default"/>
+        <w:sz w:val="20"/>
+      </w:rPr>
+    </w:lvl>
+    <w:lvl w:ilvl="1" w:tentative="1">
+      <w:start w:val="1"/>
+      <w:numFmt w:val="bullet"/>
+      <w:lvlText w:val="o"/>
+      <w:lvlJc w:val="left"/>
+      <w:pPr>
+        <w:tabs>
+          <w:tab w:val="num" w:pos="1440"/>
+        </w:tabs>
+        <w:ind w:left="1440" w:hanging="360"/>
+      </w:pPr>
+      <w:rPr>
+        <w:rFonts w:ascii="Courier New" w:hAnsi="Courier New" w:hint="default"/>
+        <w:sz w:val="20"/>
+      </w:rPr>
+    </w:lvl>
+    <w:lvl w:ilvl="2" w:tentative="1">
+      <w:start w:val="1"/>
+      <w:numFmt w:val="bullet"/>
+      <w:lvlText w:val=""/>
+      <w:lvlJc w:val="left"/>
+      <w:pPr>
+        <w:tabs>
+          <w:tab w:val="num" w:pos="2160"/>
+        </w:tabs>
+        <w:ind w:left="2160" w:hanging="360"/>
+      </w:pPr>
+      <w:rPr>
+        <w:rFonts w:ascii="Wingdings" w:hAnsi="Wingdings" w:hint="default"/>
+        <w:sz w:val="20"/>
+      </w:rPr>
+    </w:lvl>
+    <w:lvl w:ilvl="3" w:tentative="1">
+      <w:start w:val="1"/>
+      <w:numFmt w:val="bullet"/>
+      <w:lvlText w:val=""/>
+      <w:lvlJc w:val="left"/>
+      <w:pPr>
+        <w:tabs>
+          <w:tab w:val="num" w:pos="2880"/>
+        </w:tabs>
+        <w:ind w:left="2880" w:hanging="360"/>
+      </w:pPr>
+      <w:rPr>
+        <w:rFonts w:ascii="Wingdings" w:hAnsi="Wingdings" w:hint="default"/>
+        <w:sz w:val="20"/>
+      </w:rPr>
+    </w:lvl>
+    <w:lvl w:ilvl="4" w:tentative="1">
+      <w:start w:val="1"/>
+      <w:numFmt w:val="bullet"/>
+      <w:lvlText w:val=""/>
+      <w:lvlJc w:val="left"/>
+      <w:pPr>
+        <w:tabs>
+          <w:tab w:val="num" w:pos="3600"/>
+        </w:tabs>
+        <w:ind w:left="3600" w:hanging="360"/>
+      </w:pPr>
+      <w:rPr>
+        <w:rFonts w:ascii="Wingdings" w:hAnsi="Wingdings" w:hint="default"/>
+        <w:sz w:val="20"/>
+      </w:rPr>
+    </w:lvl>
+    <w:lvl w:ilvl="5" w:tentative="1">
+      <w:start w:val="1"/>
+      <w:numFmt w:val="bullet"/>
+      <w:lvlText w:val=""/>
+      <w:lvlJc w:val="left"/>
+      <w:pPr>
+        <w:tabs>
+          <w:tab w:val="num" w:pos="4320"/>
+        </w:tabs>
+        <w:ind w:left="4320" w:hanging="360"/>
+      </w:pPr>
+      <w:rPr>
+        <w:rFonts w:ascii="Wingdings" w:hAnsi="Wingdings" w:hint="default"/>
+        <w:sz w:val="20"/>
+      </w:rPr>
+    </w:lvl>
+    <w:lvl w:ilvl="6" w:tentative="1">
+      <w:start w:val="1"/>
+      <w:numFmt w:val="bullet"/>
+      <w:lvlText w:val=""/>
+      <w:lvlJc w:val="left"/>
+      <w:pPr>
+        <w:tabs>
+          <w:tab w:val="num" w:pos="5040"/>
+        </w:tabs>
+        <w:ind w:left="5040" w:hanging="360"/>
+      </w:pPr>
+      <w:rPr>
+        <w:rFonts w:ascii="Wingdings" w:hAnsi="Wingdings" w:hint="default"/>
+        <w:sz w:val="20"/>
+      </w:rPr>
+    </w:lvl>
+    <w:lvl w:ilvl="7" w:tentative="1">
+      <w:start w:val="1"/>
+      <w:numFmt w:val="bullet"/>
+      <w:lvlText w:val=""/>
+      <w:lvlJc w:val="left"/>
+      <w:pPr>
+        <w:tabs>
+          <w:tab w:val="num" w:pos="5760"/>
+        </w:tabs>
+        <w:ind w:left="5760" w:hanging="360"/>
+      </w:pPr>
+      <w:rPr>
+        <w:rFonts w:ascii="Wingdings" w:hAnsi="Wingdings" w:hint="default"/>
+        <w:sz w:val="20"/>
+      </w:rPr>
+    </w:lvl>
+    <w:lvl w:ilvl="8" w:tentative="1">
+      <w:start w:val="1"/>
+      <w:numFmt w:val="bullet"/>
+      <w:lvlText w:val=""/>
+      <w:lvlJc w:val="left"/>
+      <w:pPr>
+        <w:tabs>
+          <w:tab w:val="num" w:pos="6480"/>
+        </w:tabs>
+        <w:ind w:left="6480" w:hanging="360"/>
+      </w:pPr>
+      <w:rPr>
+        <w:rFonts w:ascii="Wingdings" w:hAnsi="Wingdings" w:hint="default"/>
+        <w:sz w:val="20"/>
+      </w:rPr>
+    </w:lvl>
+  </w:abstractNum>
+  <w:num w:numId="1" w16cid:durableId="1160536471">
+    <w:abstractNumId w:val="1"/>
+  </w:num>
+  <w:num w:numId="2" w16cid:durableId="2104296589">
+    <w:abstractNumId w:val="0"/>
+  </w:num>
+  <w:num w:numId="3" w16cid:durableId="510267362">
+    <w:abstractNumId w:val="2"/>
+  </w:num>
+</w:numbering>
 </file>
 
 <file path=word/styles.xml><?xml version="1.0" encoding="utf-8"?>
@@ -761,6 +1402,43 @@
     <w:basedOn w:val="Absatz-Standardschriftart"/>
     <w:rsid w:val="00296075"/>
   </w:style>
+  <w:style w:type="paragraph" w:customStyle="1" w:styleId="ilclistitemstandardlistitem">
+    <w:name w:val="ilc_list_item_standardlistitem"/>
+    <w:basedOn w:val="Standard"/>
+    <w:rsid w:val="0067303F"/>
+    <w:pPr>
+      <w:spacing w:before="100" w:beforeAutospacing="1" w:after="100" w:afterAutospacing="1" w:line="240" w:lineRule="auto"/>
+    </w:pPr>
+    <w:rPr>
+      <w:rFonts w:ascii="Times New Roman" w:eastAsia="Times New Roman" w:hAnsi="Times New Roman" w:cs="Times New Roman"/>
+      <w:sz w:val="24"/>
+      <w:szCs w:val="24"/>
+      <w:lang w:eastAsia="de-DE"/>
+    </w:rPr>
+  </w:style>
+  <w:style w:type="character" w:styleId="Hyperlink">
+    <w:name w:val="Hyperlink"/>
+    <w:basedOn w:val="Absatz-Standardschriftart"/>
+    <w:uiPriority w:val="99"/>
+    <w:semiHidden/>
+    <w:unhideWhenUsed/>
+    <w:rsid w:val="0067303F"/>
+    <w:rPr>
+      <w:color w:val="0000FF"/>
+      <w:u w:val="single"/>
+    </w:rPr>
+  </w:style>
+  <w:style w:type="paragraph" w:styleId="Listenabsatz">
+    <w:name w:val="List Paragraph"/>
+    <w:basedOn w:val="Standard"/>
+    <w:uiPriority w:val="34"/>
+    <w:qFormat/>
+    <w:rsid w:val="00A22618"/>
+    <w:pPr>
+      <w:ind w:left="720"/>
+      <w:contextualSpacing/>
+    </w:pPr>
+  </w:style>
 </w:styles>
 </file>
 

</xml_diff>